<commit_message>
Changes to some comments
</commit_message>
<xml_diff>
--- a/WriteUp.docx
+++ b/WriteUp.docx
@@ -2051,29 +2051,38 @@
     </w:p>
     <w:p>
       <w:pPr>
-        <w:pStyle w:val="Normal"/>
         <w:bidi w:val="0"/>
-      </w:pPr>
-      <w:r>
-        <w:rPr/>
-        <w:t xml:space="preserve">With this approach </w:t>
-      </w:r>
-      <w:r>
-        <w:rPr/>
-        <w:t>alone, we</w:t>
-      </w:r>
-      <w:r>
-        <w:rPr/>
-        <w:t xml:space="preserve"> were able to obtain an accuracy of 93% on the dataset given by </w:t>
-      </w:r>
-      <w:bookmarkStart w:name="_Int_n4tGe5Zz" w:id="585536762"/>
-      <w:r>
-        <w:rPr/>
+        <w:spacing w:line="259" w:lineRule="auto"/>
+        <w:jc w:val="left"/>
+      </w:pPr>
+      <w:r>
+        <w:rPr>
+          <w:rFonts w:ascii="Calibri" w:hAnsi="Calibri" w:eastAsia="Calibri" w:cs="Calibri"/>
+          <w:noProof w:val="0"/>
+          <w:sz w:val="22"/>
+          <w:szCs w:val="22"/>
+          <w:lang w:val="en-US"/>
+        </w:rPr>
+        <w:t xml:space="preserve">With this approach alone, the best accuracy we were able to obtain was 94% on the dataset given by </w:t>
+      </w:r>
+      <w:r>
+        <w:rPr>
+          <w:rFonts w:ascii="Calibri" w:hAnsi="Calibri" w:eastAsia="Calibri" w:cs="Calibri"/>
+          <w:noProof w:val="0"/>
+          <w:sz w:val="22"/>
+          <w:szCs w:val="22"/>
+          <w:lang w:val="en-US"/>
+        </w:rPr>
         <w:t>Upgrad</w:t>
       </w:r>
-      <w:bookmarkEnd w:id="585536762"/>
-      <w:r>
-        <w:rPr/>
+      <w:r>
+        <w:rPr>
+          <w:rFonts w:ascii="Calibri" w:hAnsi="Calibri" w:eastAsia="Calibri" w:cs="Calibri"/>
+          <w:noProof w:val="0"/>
+          <w:sz w:val="22"/>
+          <w:szCs w:val="22"/>
+          <w:lang w:val="en-US"/>
+        </w:rPr>
         <w:t>.</w:t>
       </w:r>
     </w:p>
@@ -2951,7 +2960,7 @@
       </w:pPr>
       <w:r>
         <w:rPr/>
-        <w:t>With the added complexity, we only got a minor improvement of 1% and the final accuracy obtained was 94%. According to us with the current implementation, the added complexity does not seem to be worth the hassle. Perhaps, if we could tweak our approach slightly and build upon this method, the results could be different. This will be bookmarked as another area of improvement for the future.</w:t>
+        <w:t>With the added complexity, the final accuracy obtained was 93%. According to us with the current implementation, the added complexity does not seem to be worth the hassle. Perhaps, if we could tweak our approach slightly and build upon this method, the results could be different. This will be bookmarked as another area of improvement for the future.</w:t>
       </w:r>
     </w:p>
     <w:p>

</xml_diff>